<commit_message>
lap qd ktra truoc hoan
</commit_message>
<xml_diff>
--- a/static/media/1.kh_giam_sat_ktr.docx
+++ b/static/media/1.kh_giam_sat_ktr.docx
@@ -1,6 +1,6 @@
 
 <file path=word/document.xml><?xml version="1.0" encoding="utf-8"?>
-<w:document xmlns:wpc="http://schemas.microsoft.com/office/word/2010/wordprocessingCanvas" xmlns:cx="http://schemas.microsoft.com/office/drawing/2014/chartex" xmlns:mc="http://schemas.openxmlformats.org/markup-compatibility/2006" xmlns:o="urn:schemas-microsoft-com:office:office" xmlns:r="http://schemas.openxmlformats.org/officeDocument/2006/relationships" xmlns:m="http://schemas.openxmlformats.org/officeDocument/2006/math" xmlns:v="urn:schemas-microsoft-com:vml" xmlns:wp14="http://schemas.microsoft.com/office/word/2010/wordprocessingDrawing" xmlns:wp="http://schemas.openxmlformats.org/drawingml/2006/wordprocessingDrawing" xmlns:w10="urn:schemas-microsoft-com:office:word" xmlns:w="http://schemas.openxmlformats.org/wordprocessingml/2006/main" xmlns:w14="http://schemas.microsoft.com/office/word/2010/wordml" xmlns:w15="http://schemas.microsoft.com/office/word/2012/wordml" xmlns:w16se="http://schemas.microsoft.com/office/word/2015/wordml/symex" xmlns:wpg="http://schemas.microsoft.com/office/word/2010/wordprocessingGroup" xmlns:wpi="http://schemas.microsoft.com/office/word/2010/wordprocessingInk" xmlns:wne="http://schemas.microsoft.com/office/word/2006/wordml" xmlns:wps="http://schemas.microsoft.com/office/word/2010/wordprocessingShape" mc:Ignorable="w14 w15 w16se wp14">
+<w:document xmlns:wpc="http://schemas.microsoft.com/office/word/2010/wordprocessingCanvas" xmlns:cx="http://schemas.microsoft.com/office/drawing/2014/chartex" xmlns:cx1="http://schemas.microsoft.com/office/drawing/2015/9/8/chartex" xmlns:mc="http://schemas.openxmlformats.org/markup-compatibility/2006" xmlns:o="urn:schemas-microsoft-com:office:office" xmlns:r="http://schemas.openxmlformats.org/officeDocument/2006/relationships" xmlns:m="http://schemas.openxmlformats.org/officeDocument/2006/math" xmlns:v="urn:schemas-microsoft-com:vml" xmlns:wp14="http://schemas.microsoft.com/office/word/2010/wordprocessingDrawing" xmlns:wp="http://schemas.openxmlformats.org/drawingml/2006/wordprocessingDrawing" xmlns:w10="urn:schemas-microsoft-com:office:word" xmlns:w="http://schemas.openxmlformats.org/wordprocessingml/2006/main" xmlns:w14="http://schemas.microsoft.com/office/word/2010/wordml" xmlns:w15="http://schemas.microsoft.com/office/word/2012/wordml" xmlns:w16se="http://schemas.microsoft.com/office/word/2015/wordml/symex" xmlns:wpg="http://schemas.microsoft.com/office/word/2010/wordprocessingGroup" xmlns:wpi="http://schemas.microsoft.com/office/word/2010/wordprocessingInk" xmlns:wne="http://schemas.microsoft.com/office/word/2006/wordml" xmlns:wps="http://schemas.microsoft.com/office/word/2010/wordprocessingShape" mc:Ignorable="w14 w15 w16se wp14">
   <w:body>
     <w:p>
       <w:pPr>
@@ -686,13 +686,15 @@
         </w:rPr>
         <w:t>tại</w:t>
       </w:r>
-      <w:r>
-        <w:rPr>
-          <w:color w:val="000000" w:themeColor="text1"/>
-          <w:sz w:val="28"/>
-          <w:szCs w:val="28"/>
-        </w:rPr>
-        <w:t xml:space="preserve">: </w:t>
+      <w:bookmarkStart w:id="0" w:name="_GoBack"/>
+      <w:bookmarkEnd w:id="0"/>
+      <w:r>
+        <w:rPr>
+          <w:color w:val="000000" w:themeColor="text1"/>
+          <w:sz w:val="28"/>
+          <w:szCs w:val="28"/>
+        </w:rPr>
+        <w:t xml:space="preserve"> </w:t>
       </w:r>
       <w:r>
         <w:rPr>
@@ -2230,8 +2232,6 @@
         </w:rPr>
         <w:t>&lt;LD_CUC&gt;</w:t>
       </w:r>
-      <w:bookmarkStart w:id="0" w:name="_GoBack"/>
-      <w:bookmarkEnd w:id="0"/>
       <w:r>
         <w:rPr>
           <w:b/>
@@ -2412,7 +2412,7 @@
 </file>
 
 <file path=word/endnotes.xml><?xml version="1.0" encoding="utf-8"?>
-<w:endnotes xmlns:wpc="http://schemas.microsoft.com/office/word/2010/wordprocessingCanvas" xmlns:cx="http://schemas.microsoft.com/office/drawing/2014/chartex" xmlns:mc="http://schemas.openxmlformats.org/markup-compatibility/2006" xmlns:o="urn:schemas-microsoft-com:office:office" xmlns:r="http://schemas.openxmlformats.org/officeDocument/2006/relationships" xmlns:m="http://schemas.openxmlformats.org/officeDocument/2006/math" xmlns:v="urn:schemas-microsoft-com:vml" xmlns:wp14="http://schemas.microsoft.com/office/word/2010/wordprocessingDrawing" xmlns:wp="http://schemas.openxmlformats.org/drawingml/2006/wordprocessingDrawing" xmlns:w10="urn:schemas-microsoft-com:office:word" xmlns:w="http://schemas.openxmlformats.org/wordprocessingml/2006/main" xmlns:w14="http://schemas.microsoft.com/office/word/2010/wordml" xmlns:w15="http://schemas.microsoft.com/office/word/2012/wordml" xmlns:w16se="http://schemas.microsoft.com/office/word/2015/wordml/symex" xmlns:wpg="http://schemas.microsoft.com/office/word/2010/wordprocessingGroup" xmlns:wpi="http://schemas.microsoft.com/office/word/2010/wordprocessingInk" xmlns:wne="http://schemas.microsoft.com/office/word/2006/wordml" xmlns:wps="http://schemas.microsoft.com/office/word/2010/wordprocessingShape" mc:Ignorable="w14 w15 w16se wp14">
+<w:endnotes xmlns:wpc="http://schemas.microsoft.com/office/word/2010/wordprocessingCanvas" xmlns:cx="http://schemas.microsoft.com/office/drawing/2014/chartex" xmlns:cx1="http://schemas.microsoft.com/office/drawing/2015/9/8/chartex" xmlns:mc="http://schemas.openxmlformats.org/markup-compatibility/2006" xmlns:o="urn:schemas-microsoft-com:office:office" xmlns:r="http://schemas.openxmlformats.org/officeDocument/2006/relationships" xmlns:m="http://schemas.openxmlformats.org/officeDocument/2006/math" xmlns:v="urn:schemas-microsoft-com:vml" xmlns:wp14="http://schemas.microsoft.com/office/word/2010/wordprocessingDrawing" xmlns:wp="http://schemas.openxmlformats.org/drawingml/2006/wordprocessingDrawing" xmlns:w10="urn:schemas-microsoft-com:office:word" xmlns:w="http://schemas.openxmlformats.org/wordprocessingml/2006/main" xmlns:w14="http://schemas.microsoft.com/office/word/2010/wordml" xmlns:w15="http://schemas.microsoft.com/office/word/2012/wordml" xmlns:w16se="http://schemas.microsoft.com/office/word/2015/wordml/symex" xmlns:wpg="http://schemas.microsoft.com/office/word/2010/wordprocessingGroup" xmlns:wpi="http://schemas.microsoft.com/office/word/2010/wordprocessingInk" xmlns:wne="http://schemas.microsoft.com/office/word/2006/wordml" xmlns:wps="http://schemas.microsoft.com/office/word/2010/wordprocessingShape" mc:Ignorable="w14 w15 w16se wp14">
   <w:endnote w:type="separator" w:id="-1">
     <w:p>
       <w:r>
@@ -2431,7 +2431,7 @@
 </file>
 
 <file path=word/footer1.xml><?xml version="1.0" encoding="utf-8"?>
-<w:ftr xmlns:wpc="http://schemas.microsoft.com/office/word/2010/wordprocessingCanvas" xmlns:cx="http://schemas.microsoft.com/office/drawing/2014/chartex" xmlns:mc="http://schemas.openxmlformats.org/markup-compatibility/2006" xmlns:o="urn:schemas-microsoft-com:office:office" xmlns:r="http://schemas.openxmlformats.org/officeDocument/2006/relationships" xmlns:m="http://schemas.openxmlformats.org/officeDocument/2006/math" xmlns:v="urn:schemas-microsoft-com:vml" xmlns:wp14="http://schemas.microsoft.com/office/word/2010/wordprocessingDrawing" xmlns:wp="http://schemas.openxmlformats.org/drawingml/2006/wordprocessingDrawing" xmlns:w10="urn:schemas-microsoft-com:office:word" xmlns:w="http://schemas.openxmlformats.org/wordprocessingml/2006/main" xmlns:w14="http://schemas.microsoft.com/office/word/2010/wordml" xmlns:w15="http://schemas.microsoft.com/office/word/2012/wordml" xmlns:w16se="http://schemas.microsoft.com/office/word/2015/wordml/symex" xmlns:wpg="http://schemas.microsoft.com/office/word/2010/wordprocessingGroup" xmlns:wpi="http://schemas.microsoft.com/office/word/2010/wordprocessingInk" xmlns:wne="http://schemas.microsoft.com/office/word/2006/wordml" xmlns:wps="http://schemas.microsoft.com/office/word/2010/wordprocessingShape" mc:Ignorable="w14 w15 w16se wp14">
+<w:ftr xmlns:wpc="http://schemas.microsoft.com/office/word/2010/wordprocessingCanvas" xmlns:cx="http://schemas.microsoft.com/office/drawing/2014/chartex" xmlns:cx1="http://schemas.microsoft.com/office/drawing/2015/9/8/chartex" xmlns:mc="http://schemas.openxmlformats.org/markup-compatibility/2006" xmlns:o="urn:schemas-microsoft-com:office:office" xmlns:r="http://schemas.openxmlformats.org/officeDocument/2006/relationships" xmlns:m="http://schemas.openxmlformats.org/officeDocument/2006/math" xmlns:v="urn:schemas-microsoft-com:vml" xmlns:wp14="http://schemas.microsoft.com/office/word/2010/wordprocessingDrawing" xmlns:wp="http://schemas.openxmlformats.org/drawingml/2006/wordprocessingDrawing" xmlns:w10="urn:schemas-microsoft-com:office:word" xmlns:w="http://schemas.openxmlformats.org/wordprocessingml/2006/main" xmlns:w14="http://schemas.microsoft.com/office/word/2010/wordml" xmlns:w15="http://schemas.microsoft.com/office/word/2012/wordml" xmlns:w16se="http://schemas.microsoft.com/office/word/2015/wordml/symex" xmlns:wpg="http://schemas.microsoft.com/office/word/2010/wordprocessingGroup" xmlns:wpi="http://schemas.microsoft.com/office/word/2010/wordprocessingInk" xmlns:wne="http://schemas.microsoft.com/office/word/2006/wordml" xmlns:wps="http://schemas.microsoft.com/office/word/2010/wordprocessingShape" mc:Ignorable="w14 w15 w16se wp14">
   <w:p>
     <w:pPr>
       <w:pStyle w:val="Footer"/>
@@ -2466,7 +2466,7 @@
 </file>
 
 <file path=word/footnotes.xml><?xml version="1.0" encoding="utf-8"?>
-<w:footnotes xmlns:wpc="http://schemas.microsoft.com/office/word/2010/wordprocessingCanvas" xmlns:cx="http://schemas.microsoft.com/office/drawing/2014/chartex" xmlns:mc="http://schemas.openxmlformats.org/markup-compatibility/2006" xmlns:o="urn:schemas-microsoft-com:office:office" xmlns:r="http://schemas.openxmlformats.org/officeDocument/2006/relationships" xmlns:m="http://schemas.openxmlformats.org/officeDocument/2006/math" xmlns:v="urn:schemas-microsoft-com:vml" xmlns:wp14="http://schemas.microsoft.com/office/word/2010/wordprocessingDrawing" xmlns:wp="http://schemas.openxmlformats.org/drawingml/2006/wordprocessingDrawing" xmlns:w10="urn:schemas-microsoft-com:office:word" xmlns:w="http://schemas.openxmlformats.org/wordprocessingml/2006/main" xmlns:w14="http://schemas.microsoft.com/office/word/2010/wordml" xmlns:w15="http://schemas.microsoft.com/office/word/2012/wordml" xmlns:w16se="http://schemas.microsoft.com/office/word/2015/wordml/symex" xmlns:wpg="http://schemas.microsoft.com/office/word/2010/wordprocessingGroup" xmlns:wpi="http://schemas.microsoft.com/office/word/2010/wordprocessingInk" xmlns:wne="http://schemas.microsoft.com/office/word/2006/wordml" xmlns:wps="http://schemas.microsoft.com/office/word/2010/wordprocessingShape" mc:Ignorable="w14 w15 w16se wp14">
+<w:footnotes xmlns:wpc="http://schemas.microsoft.com/office/word/2010/wordprocessingCanvas" xmlns:cx="http://schemas.microsoft.com/office/drawing/2014/chartex" xmlns:cx1="http://schemas.microsoft.com/office/drawing/2015/9/8/chartex" xmlns:mc="http://schemas.openxmlformats.org/markup-compatibility/2006" xmlns:o="urn:schemas-microsoft-com:office:office" xmlns:r="http://schemas.openxmlformats.org/officeDocument/2006/relationships" xmlns:m="http://schemas.openxmlformats.org/officeDocument/2006/math" xmlns:v="urn:schemas-microsoft-com:vml" xmlns:wp14="http://schemas.microsoft.com/office/word/2010/wordprocessingDrawing" xmlns:wp="http://schemas.openxmlformats.org/drawingml/2006/wordprocessingDrawing" xmlns:w10="urn:schemas-microsoft-com:office:word" xmlns:w="http://schemas.openxmlformats.org/wordprocessingml/2006/main" xmlns:w14="http://schemas.microsoft.com/office/word/2010/wordml" xmlns:w15="http://schemas.microsoft.com/office/word/2012/wordml" xmlns:w16se="http://schemas.microsoft.com/office/word/2015/wordml/symex" xmlns:wpg="http://schemas.microsoft.com/office/word/2010/wordprocessingGroup" xmlns:wpi="http://schemas.microsoft.com/office/word/2010/wordprocessingInk" xmlns:wne="http://schemas.microsoft.com/office/word/2006/wordml" xmlns:wps="http://schemas.microsoft.com/office/word/2010/wordprocessingShape" mc:Ignorable="w14 w15 w16se wp14">
   <w:footnote w:type="separator" w:id="-1">
     <w:p>
       <w:r>
@@ -2485,7 +2485,7 @@
 </file>
 
 <file path=word/numbering.xml><?xml version="1.0" encoding="utf-8"?>
-<w:numbering xmlns:wpc="http://schemas.microsoft.com/office/word/2010/wordprocessingCanvas" xmlns:cx="http://schemas.microsoft.com/office/drawing/2014/chartex" xmlns:mc="http://schemas.openxmlformats.org/markup-compatibility/2006" xmlns:o="urn:schemas-microsoft-com:office:office" xmlns:r="http://schemas.openxmlformats.org/officeDocument/2006/relationships" xmlns:m="http://schemas.openxmlformats.org/officeDocument/2006/math" xmlns:v="urn:schemas-microsoft-com:vml" xmlns:wp14="http://schemas.microsoft.com/office/word/2010/wordprocessingDrawing" xmlns:wp="http://schemas.openxmlformats.org/drawingml/2006/wordprocessingDrawing" xmlns:w10="urn:schemas-microsoft-com:office:word" xmlns:w="http://schemas.openxmlformats.org/wordprocessingml/2006/main" xmlns:w14="http://schemas.microsoft.com/office/word/2010/wordml" xmlns:w15="http://schemas.microsoft.com/office/word/2012/wordml" xmlns:w16se="http://schemas.microsoft.com/office/word/2015/wordml/symex" xmlns:wpg="http://schemas.microsoft.com/office/word/2010/wordprocessingGroup" xmlns:wpi="http://schemas.microsoft.com/office/word/2010/wordprocessingInk" xmlns:wne="http://schemas.microsoft.com/office/word/2006/wordml" xmlns:wps="http://schemas.microsoft.com/office/word/2010/wordprocessingShape" mc:Ignorable="w14 w15 w16se wp14">
+<w:numbering xmlns:wpc="http://schemas.microsoft.com/office/word/2010/wordprocessingCanvas" xmlns:cx="http://schemas.microsoft.com/office/drawing/2014/chartex" xmlns:cx1="http://schemas.microsoft.com/office/drawing/2015/9/8/chartex" xmlns:mc="http://schemas.openxmlformats.org/markup-compatibility/2006" xmlns:o="urn:schemas-microsoft-com:office:office" xmlns:r="http://schemas.openxmlformats.org/officeDocument/2006/relationships" xmlns:m="http://schemas.openxmlformats.org/officeDocument/2006/math" xmlns:v="urn:schemas-microsoft-com:vml" xmlns:wp14="http://schemas.microsoft.com/office/word/2010/wordprocessingDrawing" xmlns:wp="http://schemas.openxmlformats.org/drawingml/2006/wordprocessingDrawing" xmlns:w10="urn:schemas-microsoft-com:office:word" xmlns:w="http://schemas.openxmlformats.org/wordprocessingml/2006/main" xmlns:w14="http://schemas.microsoft.com/office/word/2010/wordml" xmlns:w15="http://schemas.microsoft.com/office/word/2012/wordml" xmlns:w16se="http://schemas.microsoft.com/office/word/2015/wordml/symex" xmlns:wpg="http://schemas.microsoft.com/office/word/2010/wordprocessingGroup" xmlns:wpi="http://schemas.microsoft.com/office/word/2010/wordprocessingInk" xmlns:wne="http://schemas.microsoft.com/office/word/2006/wordml" xmlns:wps="http://schemas.microsoft.com/office/word/2010/wordprocessingShape" mc:Ignorable="w14 w15 w16se wp14">
   <w:abstractNum w:abstractNumId="0" w15:restartNumberingAfterBreak="0">
     <w:nsid w:val="0F42013D"/>
     <w:multiLevelType w:val="hybridMultilevel"/>
@@ -3725,7 +3725,7 @@
 </file>
 
 <file path=customXml/itemProps1.xml><?xml version="1.0" encoding="utf-8"?>
-<ds:datastoreItem xmlns:ds="http://schemas.openxmlformats.org/officeDocument/2006/customXml" ds:itemID="{B7A496B0-5C8D-4DBB-AF5E-2D8181908475}">
+<ds:datastoreItem xmlns:ds="http://schemas.openxmlformats.org/officeDocument/2006/customXml" ds:itemID="{0963EDDB-5C31-4245-8140-82754BDE8E0F}">
   <ds:schemaRefs>
     <ds:schemaRef ds:uri="http://schemas.openxmlformats.org/officeDocument/2006/bibliography"/>
   </ds:schemaRefs>

</xml_diff>